<commit_message>
acabada entrada de la guia de hoy
</commit_message>
<xml_diff>
--- a/Diario_de_Proyecto.docx
+++ b/Diario_de_Proyecto.docx
@@ -10,6 +10,7 @@
           <w:docPartUnique/>
         </w:docPartObj>
       </w:sdtPr>
+      <w:sdtEndPr/>
       <w:sdtContent>
         <w:p>
           <w:r>
@@ -194,6 +195,7 @@
                                       <w:dataBinding w:prefixMappings="xmlns:ns0='http://schemas.openxmlformats.org/officeDocument/2006/extended-properties' " w:xpath="/ns0:Properties[1]/ns0:Company[1]" w:storeItemID="{6668398D-A668-4E3E-A5EB-62B293D839F1}"/>
                                       <w:text/>
                                     </w:sdtPr>
+                                    <w:sdtEndPr/>
                                     <w:sdtContent>
                                       <w:r>
                                         <w:rPr>
@@ -221,6 +223,7 @@
                                       <w:dataBinding w:prefixMappings="xmlns:ns0='http://schemas.microsoft.com/office/2006/coverPageProps' " w:xpath="/ns0:CoverPageProperties[1]/ns0:CompanyAddress[1]" w:storeItemID="{55AF091B-3C7A-41E3-B477-F2FDAA23CFDA}"/>
                                       <w:text/>
                                     </w:sdtPr>
+                                    <w:sdtEndPr/>
                                     <w:sdtContent>
                                       <w:r>
                                         <w:rPr>
@@ -290,6 +293,7 @@
                                     <w:dataBinding w:prefixMappings="xmlns:ns0='http://purl.org/dc/elements/1.1/' xmlns:ns1='http://schemas.openxmlformats.org/package/2006/metadata/core-properties' " w:xpath="/ns1:coreProperties[1]/ns0:title[1]" w:storeItemID="{6C3C8BC8-F283-45AE-878A-BAB7291924A1}"/>
                                     <w:text/>
                                   </w:sdtPr>
+                                  <w:sdtEndPr/>
                                   <w:sdtContent>
                                     <w:p>
                                       <w:pPr>
@@ -417,6 +421,7 @@
                                 <w:dataBinding w:prefixMappings="xmlns:ns0='http://schemas.openxmlformats.org/officeDocument/2006/extended-properties' " w:xpath="/ns0:Properties[1]/ns0:Company[1]" w:storeItemID="{6668398D-A668-4E3E-A5EB-62B293D839F1}"/>
                                 <w:text/>
                               </w:sdtPr>
+                              <w:sdtEndPr/>
                               <w:sdtContent>
                                 <w:r>
                                   <w:rPr>
@@ -444,6 +449,7 @@
                                 <w:dataBinding w:prefixMappings="xmlns:ns0='http://schemas.microsoft.com/office/2006/coverPageProps' " w:xpath="/ns0:CoverPageProperties[1]/ns0:CompanyAddress[1]" w:storeItemID="{55AF091B-3C7A-41E3-B477-F2FDAA23CFDA}"/>
                                 <w:text/>
                               </w:sdtPr>
+                              <w:sdtEndPr/>
                               <w:sdtContent>
                                 <w:r>
                                   <w:rPr>
@@ -479,6 +485,7 @@
                               <w:dataBinding w:prefixMappings="xmlns:ns0='http://purl.org/dc/elements/1.1/' xmlns:ns1='http://schemas.openxmlformats.org/package/2006/metadata/core-properties' " w:xpath="/ns1:coreProperties[1]/ns0:title[1]" w:storeItemID="{6C3C8BC8-F283-45AE-878A-BAB7291924A1}"/>
                               <w:text/>
                             </w:sdtPr>
+                            <w:sdtEndPr/>
                             <w:sdtContent>
                               <w:p>
                                 <w:pPr>
@@ -683,7 +690,14 @@
           <w:rFonts w:ascii="Arial" w:hAnsi="Arial" w:cs="Arial"/>
           <w:sz w:val="24"/>
         </w:rPr>
-        <w:t>, los requerimientos que necesitamos y el esquema de la base de datos. También hemos empezado a listar tareas para lo largo de la semana en el Trello. La repartición de tareas de hoy se ha dividido así: Joan y María bus</w:t>
+        <w:t>, los requerimientos que necesitamos y el esquema de la base de datos. También hemos empezado a listar tareas para lo largo de la semana en el Trello. La repartición de tareas de hoy se ha dividido así: Joan y María buscaran fuentes alternativas y recursos visuales que añadir a la Web, Pablo y Enrique se dedican a diseñar la Base de Datos y la relación entre tablas que habrá en el proyecto. Roberto acabará la Guía de Estilos</w:t>
+      </w:r>
+      <w:r>
+        <w:rPr>
+          <w:rFonts w:ascii="Arial" w:hAnsi="Arial" w:cs="Arial"/>
+          <w:sz w:val="24"/>
+        </w:rPr>
+        <w:t xml:space="preserve"> y se encargará de la gestión del GitHub</w:t>
       </w:r>
       <w:bookmarkStart w:id="0" w:name="_GoBack"/>
       <w:bookmarkEnd w:id="0"/>
@@ -692,7 +706,7 @@
           <w:rFonts w:ascii="Arial" w:hAnsi="Arial" w:cs="Arial"/>
           <w:sz w:val="24"/>
         </w:rPr>
-        <w:t>caran fuentes alternativas y recursos visuales que añadir a la Web, Pablo y Enrique se dedican a diseñar la Base de Datos y la relación entre tablas que habrá en el proyecto. Roberto acabará la Guía de Estilos.</w:t>
+        <w:t>.</w:t>
       </w:r>
     </w:p>
     <w:sectPr>

</xml_diff>

<commit_message>
Añadida entrada de proyecto del dia de hoy
</commit_message>
<xml_diff>
--- a/Diario_de_Proyecto.docx
+++ b/Diario_de_Proyecto.docx
@@ -699,15 +699,249 @@
         </w:rPr>
         <w:t xml:space="preserve"> y se encargará de la gestión del GitHub</w:t>
       </w:r>
+      <w:r>
+        <w:rPr>
+          <w:rFonts w:ascii="Arial" w:hAnsi="Arial" w:cs="Arial"/>
+          <w:sz w:val="24"/>
+        </w:rPr>
+        <w:t>.</w:t>
+      </w:r>
+    </w:p>
+    <w:p>
+      <w:pPr>
+        <w:jc w:val="both"/>
+        <w:rPr>
+          <w:rFonts w:ascii="Arial" w:hAnsi="Arial" w:cs="Arial"/>
+          <w:sz w:val="24"/>
+        </w:rPr>
+      </w:pPr>
+    </w:p>
+    <w:p>
+      <w:pPr>
+        <w:pStyle w:val="Ttulo1"/>
+        <w:rPr>
+          <w:rFonts w:ascii="Arial" w:hAnsi="Arial" w:cs="Arial"/>
+          <w:sz w:val="44"/>
+        </w:rPr>
+      </w:pPr>
+      <w:r>
+        <w:rPr>
+          <w:rFonts w:ascii="Arial" w:hAnsi="Arial" w:cs="Arial"/>
+          <w:sz w:val="44"/>
+        </w:rPr>
+        <w:t xml:space="preserve">Dia </w:t>
+      </w:r>
+      <w:r>
+        <w:rPr>
+          <w:rFonts w:ascii="Arial" w:hAnsi="Arial" w:cs="Arial"/>
+          <w:sz w:val="44"/>
+        </w:rPr>
+        <w:t>2</w:t>
+      </w:r>
+      <w:r>
+        <w:rPr>
+          <w:rFonts w:ascii="Arial" w:hAnsi="Arial" w:cs="Arial"/>
+          <w:sz w:val="44"/>
+        </w:rPr>
+        <w:t xml:space="preserve"> – 1</w:t>
+      </w:r>
+      <w:r>
+        <w:rPr>
+          <w:rFonts w:ascii="Arial" w:hAnsi="Arial" w:cs="Arial"/>
+          <w:sz w:val="44"/>
+        </w:rPr>
+        <w:t>3</w:t>
+      </w:r>
+      <w:r>
+        <w:rPr>
+          <w:rFonts w:ascii="Arial" w:hAnsi="Arial" w:cs="Arial"/>
+          <w:sz w:val="44"/>
+        </w:rPr>
+        <w:t>/02/2024</w:t>
+      </w:r>
+    </w:p>
+    <w:p/>
+    <w:p>
+      <w:pPr>
+        <w:rPr>
+          <w:rFonts w:ascii="Arial" w:hAnsi="Arial" w:cs="Arial"/>
+          <w:i/>
+          <w:sz w:val="24"/>
+        </w:rPr>
+      </w:pPr>
+      <w:r>
+        <w:rPr>
+          <w:rFonts w:ascii="Arial" w:hAnsi="Arial" w:cs="Arial"/>
+          <w:b/>
+          <w:sz w:val="24"/>
+        </w:rPr>
+        <w:t>Miembros Presentes:</w:t>
+      </w:r>
+      <w:r>
+        <w:rPr>
+          <w:rFonts w:ascii="Arial" w:hAnsi="Arial" w:cs="Arial"/>
+          <w:sz w:val="24"/>
+        </w:rPr>
+        <w:t xml:space="preserve"> </w:t>
+      </w:r>
+      <w:r>
+        <w:rPr>
+          <w:rFonts w:ascii="Arial" w:hAnsi="Arial" w:cs="Arial"/>
+          <w:i/>
+          <w:sz w:val="24"/>
+        </w:rPr>
+        <w:t xml:space="preserve">Enrique </w:t>
+      </w:r>
+      <w:proofErr w:type="spellStart"/>
+      <w:r>
+        <w:rPr>
+          <w:rFonts w:ascii="Arial" w:hAnsi="Arial" w:cs="Arial"/>
+          <w:i/>
+          <w:sz w:val="24"/>
+        </w:rPr>
+        <w:t>Magranell</w:t>
+      </w:r>
+      <w:proofErr w:type="spellEnd"/>
+      <w:r>
+        <w:rPr>
+          <w:rFonts w:ascii="Arial" w:hAnsi="Arial" w:cs="Arial"/>
+          <w:i/>
+          <w:sz w:val="24"/>
+        </w:rPr>
+        <w:t xml:space="preserve">, Joan Ruiz, </w:t>
+      </w:r>
+      <w:proofErr w:type="spellStart"/>
+      <w:r>
+        <w:rPr>
+          <w:rFonts w:ascii="Arial" w:hAnsi="Arial" w:cs="Arial"/>
+          <w:i/>
+          <w:sz w:val="24"/>
+        </w:rPr>
+        <w:t>Maria</w:t>
+      </w:r>
+      <w:proofErr w:type="spellEnd"/>
+      <w:r>
+        <w:rPr>
+          <w:rFonts w:ascii="Arial" w:hAnsi="Arial" w:cs="Arial"/>
+          <w:i/>
+          <w:sz w:val="24"/>
+        </w:rPr>
+        <w:t xml:space="preserve"> Monteagudo, Pablo Navarro, Roberto </w:t>
+      </w:r>
+      <w:proofErr w:type="spellStart"/>
+      <w:r>
+        <w:rPr>
+          <w:rFonts w:ascii="Arial" w:hAnsi="Arial" w:cs="Arial"/>
+          <w:i/>
+          <w:sz w:val="24"/>
+        </w:rPr>
+        <w:t>Martinez</w:t>
+      </w:r>
+      <w:proofErr w:type="spellEnd"/>
+    </w:p>
+    <w:p>
+      <w:pPr>
+        <w:rPr>
+          <w:rFonts w:ascii="Arial" w:hAnsi="Arial" w:cs="Arial"/>
+          <w:b/>
+          <w:sz w:val="28"/>
+        </w:rPr>
+      </w:pPr>
+      <w:r>
+        <w:rPr>
+          <w:rFonts w:ascii="Arial" w:hAnsi="Arial" w:cs="Arial"/>
+          <w:b/>
+          <w:sz w:val="28"/>
+        </w:rPr>
+        <w:t>Resumen de la Reunión</w:t>
+      </w:r>
+    </w:p>
+    <w:p>
+      <w:pPr>
+        <w:jc w:val="both"/>
+        <w:rPr>
+          <w:rFonts w:ascii="Arial" w:hAnsi="Arial" w:cs="Arial"/>
+          <w:sz w:val="24"/>
+        </w:rPr>
+      </w:pPr>
+      <w:r>
+        <w:rPr>
+          <w:rFonts w:ascii="Arial" w:hAnsi="Arial" w:cs="Arial"/>
+          <w:sz w:val="24"/>
+        </w:rPr>
+        <w:t xml:space="preserve">El día de hoy se dedicará </w:t>
+      </w:r>
+      <w:r>
+        <w:rPr>
+          <w:rFonts w:ascii="Arial" w:hAnsi="Arial" w:cs="Arial"/>
+          <w:sz w:val="24"/>
+        </w:rPr>
+        <w:t>a experimentación con elementos de Front y levantar la BBDD</w:t>
+      </w:r>
+      <w:r>
+        <w:rPr>
+          <w:rFonts w:ascii="Arial" w:hAnsi="Arial" w:cs="Arial"/>
+          <w:sz w:val="24"/>
+        </w:rPr>
+        <w:t>.</w:t>
+      </w:r>
+      <w:r>
+        <w:rPr>
+          <w:rFonts w:ascii="Arial" w:hAnsi="Arial" w:cs="Arial"/>
+          <w:sz w:val="24"/>
+        </w:rPr>
+        <w:t xml:space="preserve"> El día de hoy Enrique se ha puesto en contacto con el cliente, para informarle a cerca de los cambios con respecto elementos visuales para la página. Por su parte, María y Joan continúan realizando pruebas con elementos </w:t>
+      </w:r>
+      <w:proofErr w:type="spellStart"/>
+      <w:r>
+        <w:rPr>
+          <w:rFonts w:ascii="Arial" w:hAnsi="Arial" w:cs="Arial"/>
+          <w:sz w:val="24"/>
+        </w:rPr>
+        <w:t>Html</w:t>
+      </w:r>
+      <w:proofErr w:type="spellEnd"/>
+      <w:r>
+        <w:rPr>
+          <w:rFonts w:ascii="Arial" w:hAnsi="Arial" w:cs="Arial"/>
+          <w:sz w:val="24"/>
+        </w:rPr>
+        <w:t xml:space="preserve"> mediante CSS y </w:t>
+      </w:r>
+      <w:proofErr w:type="spellStart"/>
+      <w:r>
+        <w:rPr>
+          <w:rFonts w:ascii="Arial" w:hAnsi="Arial" w:cs="Arial"/>
+          <w:sz w:val="24"/>
+        </w:rPr>
+        <w:t>Boostrap</w:t>
+      </w:r>
+      <w:proofErr w:type="spellEnd"/>
+      <w:r>
+        <w:rPr>
+          <w:rFonts w:ascii="Arial" w:hAnsi="Arial" w:cs="Arial"/>
+          <w:sz w:val="24"/>
+        </w:rPr>
+        <w:t xml:space="preserve"> con intención de realizar comparaciones de diseño buscando que la pagina se parezca lo máximo posible al diseño inicial.</w:t>
+      </w:r>
+      <w:r>
+        <w:rPr>
+          <w:rFonts w:ascii="Arial" w:hAnsi="Arial" w:cs="Arial"/>
+          <w:sz w:val="24"/>
+        </w:rPr>
+        <w:t xml:space="preserve"> Roberto y Pablo, empezaran a realizar las configuraciones pertinentes con respecto a la Base de Datos para conectarla al proyecto API.</w:t>
+      </w:r>
       <w:bookmarkStart w:id="0" w:name="_GoBack"/>
       <w:bookmarkEnd w:id="0"/>
-      <w:r>
-        <w:rPr>
-          <w:rFonts w:ascii="Arial" w:hAnsi="Arial" w:cs="Arial"/>
-          <w:sz w:val="24"/>
-        </w:rPr>
-        <w:t>.</w:t>
-      </w:r>
+    </w:p>
+    <w:p>
+      <w:pPr>
+        <w:jc w:val="both"/>
+        <w:rPr>
+          <w:rFonts w:ascii="Arial" w:hAnsi="Arial" w:cs="Arial"/>
+          <w:sz w:val="24"/>
+        </w:rPr>
+      </w:pPr>
     </w:p>
     <w:sectPr>
       <w:pgSz w:w="11906" w:h="16838"/>

</xml_diff>

<commit_message>
Añadida entrada del 14-02
</commit_message>
<xml_diff>
--- a/Diario_de_Proyecto.docx
+++ b/Diario_de_Proyecto.docx
@@ -729,35 +729,7 @@
           <w:rFonts w:ascii="Arial" w:hAnsi="Arial" w:cs="Arial"/>
           <w:sz w:val="44"/>
         </w:rPr>
-        <w:t xml:space="preserve">Dia </w:t>
-      </w:r>
-      <w:r>
-        <w:rPr>
-          <w:rFonts w:ascii="Arial" w:hAnsi="Arial" w:cs="Arial"/>
-          <w:sz w:val="44"/>
-        </w:rPr>
-        <w:t>2</w:t>
-      </w:r>
-      <w:r>
-        <w:rPr>
-          <w:rFonts w:ascii="Arial" w:hAnsi="Arial" w:cs="Arial"/>
-          <w:sz w:val="44"/>
-        </w:rPr>
-        <w:t xml:space="preserve"> – 1</w:t>
-      </w:r>
-      <w:r>
-        <w:rPr>
-          <w:rFonts w:ascii="Arial" w:hAnsi="Arial" w:cs="Arial"/>
-          <w:sz w:val="44"/>
-        </w:rPr>
-        <w:t>3</w:t>
-      </w:r>
-      <w:r>
-        <w:rPr>
-          <w:rFonts w:ascii="Arial" w:hAnsi="Arial" w:cs="Arial"/>
-          <w:sz w:val="44"/>
-        </w:rPr>
-        <w:t>/02/2024</w:t>
+        <w:t>Dia 2 – 13/02/2024</w:t>
       </w:r>
     </w:p>
     <w:p/>
@@ -869,28 +841,7 @@
           <w:rFonts w:ascii="Arial" w:hAnsi="Arial" w:cs="Arial"/>
           <w:sz w:val="24"/>
         </w:rPr>
-        <w:t xml:space="preserve">El día de hoy se dedicará </w:t>
-      </w:r>
-      <w:r>
-        <w:rPr>
-          <w:rFonts w:ascii="Arial" w:hAnsi="Arial" w:cs="Arial"/>
-          <w:sz w:val="24"/>
-        </w:rPr>
-        <w:t>a experimentación con elementos de Front y levantar la BBDD</w:t>
-      </w:r>
-      <w:r>
-        <w:rPr>
-          <w:rFonts w:ascii="Arial" w:hAnsi="Arial" w:cs="Arial"/>
-          <w:sz w:val="24"/>
-        </w:rPr>
-        <w:t>.</w:t>
-      </w:r>
-      <w:r>
-        <w:rPr>
-          <w:rFonts w:ascii="Arial" w:hAnsi="Arial" w:cs="Arial"/>
-          <w:sz w:val="24"/>
-        </w:rPr>
-        <w:t xml:space="preserve"> El día de hoy Enrique se ha puesto en contacto con el cliente, para informarle a cerca de los cambios con respecto elementos visuales para la página. Por su parte, María y Joan continúan realizando pruebas con elementos </w:t>
+        <w:t xml:space="preserve">El día de hoy se dedicará a experimentación con elementos de Front y levantar la BBDD. El día de hoy Enrique se ha puesto en contacto con el cliente, para informarle a cerca de los cambios con respecto elementos visuales para la página. Por su parte, María y Joan continúan realizando pruebas con elementos </w:t>
       </w:r>
       <w:proofErr w:type="spellStart"/>
       <w:r>
@@ -930,6 +881,170 @@
           <w:sz w:val="24"/>
         </w:rPr>
         <w:t xml:space="preserve"> Roberto y Pablo, empezaran a realizar las configuraciones pertinentes con respecto a la Base de Datos para conectarla al proyecto API.</w:t>
+      </w:r>
+    </w:p>
+    <w:p>
+      <w:pPr>
+        <w:jc w:val="both"/>
+        <w:rPr>
+          <w:rFonts w:ascii="Arial" w:hAnsi="Arial" w:cs="Arial"/>
+          <w:sz w:val="24"/>
+        </w:rPr>
+      </w:pPr>
+    </w:p>
+    <w:p>
+      <w:pPr>
+        <w:pStyle w:val="Ttulo1"/>
+        <w:rPr>
+          <w:rFonts w:ascii="Arial" w:hAnsi="Arial" w:cs="Arial"/>
+          <w:sz w:val="44"/>
+        </w:rPr>
+      </w:pPr>
+      <w:r>
+        <w:rPr>
+          <w:rFonts w:ascii="Arial" w:hAnsi="Arial" w:cs="Arial"/>
+          <w:sz w:val="44"/>
+        </w:rPr>
+        <w:t xml:space="preserve">Dia </w:t>
+      </w:r>
+      <w:r>
+        <w:rPr>
+          <w:rFonts w:ascii="Arial" w:hAnsi="Arial" w:cs="Arial"/>
+          <w:sz w:val="44"/>
+        </w:rPr>
+        <w:t>3</w:t>
+      </w:r>
+      <w:r>
+        <w:rPr>
+          <w:rFonts w:ascii="Arial" w:hAnsi="Arial" w:cs="Arial"/>
+          <w:sz w:val="44"/>
+        </w:rPr>
+        <w:t xml:space="preserve"> – 1</w:t>
+      </w:r>
+      <w:r>
+        <w:rPr>
+          <w:rFonts w:ascii="Arial" w:hAnsi="Arial" w:cs="Arial"/>
+          <w:sz w:val="44"/>
+        </w:rPr>
+        <w:t>4</w:t>
+      </w:r>
+      <w:r>
+        <w:rPr>
+          <w:rFonts w:ascii="Arial" w:hAnsi="Arial" w:cs="Arial"/>
+          <w:sz w:val="44"/>
+        </w:rPr>
+        <w:t>/02/2024</w:t>
+      </w:r>
+    </w:p>
+    <w:p/>
+    <w:p>
+      <w:pPr>
+        <w:rPr>
+          <w:rFonts w:ascii="Arial" w:hAnsi="Arial" w:cs="Arial"/>
+          <w:i/>
+          <w:sz w:val="24"/>
+        </w:rPr>
+      </w:pPr>
+      <w:r>
+        <w:rPr>
+          <w:rFonts w:ascii="Arial" w:hAnsi="Arial" w:cs="Arial"/>
+          <w:b/>
+          <w:sz w:val="24"/>
+        </w:rPr>
+        <w:t>Miembros Presentes:</w:t>
+      </w:r>
+      <w:r>
+        <w:rPr>
+          <w:rFonts w:ascii="Arial" w:hAnsi="Arial" w:cs="Arial"/>
+          <w:sz w:val="24"/>
+        </w:rPr>
+        <w:t xml:space="preserve"> </w:t>
+      </w:r>
+      <w:r>
+        <w:rPr>
+          <w:rFonts w:ascii="Arial" w:hAnsi="Arial" w:cs="Arial"/>
+          <w:i/>
+          <w:sz w:val="24"/>
+        </w:rPr>
+        <w:t xml:space="preserve">Enrique </w:t>
+      </w:r>
+      <w:proofErr w:type="spellStart"/>
+      <w:r>
+        <w:rPr>
+          <w:rFonts w:ascii="Arial" w:hAnsi="Arial" w:cs="Arial"/>
+          <w:i/>
+          <w:sz w:val="24"/>
+        </w:rPr>
+        <w:t>Magranell</w:t>
+      </w:r>
+      <w:proofErr w:type="spellEnd"/>
+      <w:r>
+        <w:rPr>
+          <w:rFonts w:ascii="Arial" w:hAnsi="Arial" w:cs="Arial"/>
+          <w:i/>
+          <w:sz w:val="24"/>
+        </w:rPr>
+        <w:t xml:space="preserve">, Joan Ruiz, </w:t>
+      </w:r>
+      <w:proofErr w:type="spellStart"/>
+      <w:r>
+        <w:rPr>
+          <w:rFonts w:ascii="Arial" w:hAnsi="Arial" w:cs="Arial"/>
+          <w:i/>
+          <w:sz w:val="24"/>
+        </w:rPr>
+        <w:t>Maria</w:t>
+      </w:r>
+      <w:proofErr w:type="spellEnd"/>
+      <w:r>
+        <w:rPr>
+          <w:rFonts w:ascii="Arial" w:hAnsi="Arial" w:cs="Arial"/>
+          <w:i/>
+          <w:sz w:val="24"/>
+        </w:rPr>
+        <w:t xml:space="preserve"> Monteagudo, Pablo Navarro, Roberto </w:t>
+      </w:r>
+      <w:proofErr w:type="spellStart"/>
+      <w:r>
+        <w:rPr>
+          <w:rFonts w:ascii="Arial" w:hAnsi="Arial" w:cs="Arial"/>
+          <w:i/>
+          <w:sz w:val="24"/>
+        </w:rPr>
+        <w:t>Martinez</w:t>
+      </w:r>
+      <w:proofErr w:type="spellEnd"/>
+    </w:p>
+    <w:p>
+      <w:pPr>
+        <w:jc w:val="both"/>
+        <w:rPr>
+          <w:rFonts w:ascii="Arial" w:hAnsi="Arial" w:cs="Arial"/>
+          <w:sz w:val="24"/>
+        </w:rPr>
+      </w:pPr>
+      <w:r>
+        <w:rPr>
+          <w:rFonts w:ascii="Arial" w:hAnsi="Arial" w:cs="Arial"/>
+          <w:sz w:val="24"/>
+        </w:rPr>
+        <w:t>El día de hoy trataremos de avanzar en el desarrollo del Front-</w:t>
+      </w:r>
+      <w:proofErr w:type="spellStart"/>
+      <w:r>
+        <w:rPr>
+          <w:rFonts w:ascii="Arial" w:hAnsi="Arial" w:cs="Arial"/>
+          <w:sz w:val="24"/>
+        </w:rPr>
+        <w:t>End</w:t>
+      </w:r>
+      <w:proofErr w:type="spellEnd"/>
+      <w:r>
+        <w:rPr>
+          <w:rFonts w:ascii="Arial" w:hAnsi="Arial" w:cs="Arial"/>
+          <w:sz w:val="24"/>
+        </w:rPr>
+        <w:t xml:space="preserve"> de la aplicación. Roberto se une al equipo de desarrollo de pantallas con María y Joan. Mientras que Enrique se encargara de ayudar a Pablo con el desarrollo de la API y la creación de la Base de Datos, arreglando los problemas pendientes del día pasado y terminando esta si es posible.</w:t>
       </w:r>
       <w:bookmarkStart w:id="0" w:name="_GoBack"/>
       <w:bookmarkEnd w:id="0"/>

</xml_diff>

<commit_message>
acabado diario de proyecto
</commit_message>
<xml_diff>
--- a/Diario_de_Proyecto.docx
+++ b/Diario_de_Proyecto.docx
@@ -12,6 +12,7 @@
       </w:sdtPr>
       <w:sdtEndPr/>
       <w:sdtContent>
+        <w:bookmarkStart w:id="0" w:name="_GoBack" w:displacedByCustomXml="prev"/>
         <w:p>
           <w:r>
             <w:rPr>
@@ -521,6 +522,7 @@
               </mc:Fallback>
             </mc:AlternateContent>
           </w:r>
+          <w:bookmarkEnd w:id="0"/>
         </w:p>
         <w:p>
           <w:r>
@@ -1094,7 +1096,101 @@
         </w:rPr>
         <w:t>Martínez</w:t>
       </w:r>
-    </w:p>
+      <w:r>
+        <w:rPr>
+          <w:rFonts w:ascii="Arial" w:hAnsi="Arial" w:cs="Arial"/>
+          <w:i/>
+          <w:sz w:val="24"/>
+        </w:rPr>
+        <w:t xml:space="preserve">, </w:t>
+      </w:r>
+      <w:r>
+        <w:rPr>
+          <w:rFonts w:ascii="Arial" w:hAnsi="Arial" w:cs="Arial"/>
+          <w:i/>
+          <w:sz w:val="24"/>
+        </w:rPr>
+        <w:t xml:space="preserve">Enrique </w:t>
+      </w:r>
+      <w:proofErr w:type="spellStart"/>
+      <w:r>
+        <w:rPr>
+          <w:rFonts w:ascii="Arial" w:hAnsi="Arial" w:cs="Arial"/>
+          <w:i/>
+          <w:sz w:val="24"/>
+        </w:rPr>
+        <w:t>Magranell</w:t>
+      </w:r>
+      <w:proofErr w:type="spellEnd"/>
+      <w:r>
+        <w:rPr>
+          <w:rFonts w:ascii="Arial" w:hAnsi="Arial" w:cs="Arial"/>
+          <w:i/>
+          <w:sz w:val="24"/>
+        </w:rPr>
+        <w:t xml:space="preserve"> (</w:t>
+      </w:r>
+      <w:proofErr w:type="spellStart"/>
+      <w:r>
+        <w:rPr>
+          <w:rFonts w:ascii="Arial" w:hAnsi="Arial" w:cs="Arial"/>
+          <w:i/>
+          <w:sz w:val="24"/>
+        </w:rPr>
+        <w:t>Telematico</w:t>
+      </w:r>
+      <w:proofErr w:type="spellEnd"/>
+      <w:r>
+        <w:rPr>
+          <w:rFonts w:ascii="Arial" w:hAnsi="Arial" w:cs="Arial"/>
+          <w:i/>
+          <w:sz w:val="24"/>
+        </w:rPr>
+        <w:t>)</w:t>
+      </w:r>
+    </w:p>
+    <w:p>
+      <w:pPr>
+        <w:jc w:val="both"/>
+        <w:rPr>
+          <w:rFonts w:ascii="Arial" w:hAnsi="Arial" w:cs="Arial"/>
+          <w:sz w:val="24"/>
+        </w:rPr>
+      </w:pPr>
+      <w:r>
+        <w:rPr>
+          <w:rFonts w:ascii="Arial" w:hAnsi="Arial" w:cs="Arial"/>
+          <w:sz w:val="24"/>
+        </w:rPr>
+        <w:t>El día de hoy, se esta continuando trabajando con el diseño de las páginas. Roberto acabara el diseño de la pagina de noticias y iniciara el proyecto de Angular para ir creando componentes y enrutamiento. Pablo acabará el cifrado de contraseñas para el acceso del cliente a la aplicación web, también seguirá implementando peticiones a la API. Mientras que Joan y María trabajan en el diseño de la Web, con Enrique haciendo de soporte desde casa.</w:t>
+      </w:r>
+    </w:p>
+    <w:p>
+      <w:pPr>
+        <w:jc w:val="both"/>
+        <w:rPr>
+          <w:rFonts w:ascii="Arial" w:hAnsi="Arial" w:cs="Arial"/>
+          <w:sz w:val="24"/>
+        </w:rPr>
+      </w:pPr>
+    </w:p>
+    <w:p>
+      <w:pPr>
+        <w:pStyle w:val="Ttulo1"/>
+        <w:rPr>
+          <w:rFonts w:ascii="Arial" w:hAnsi="Arial" w:cs="Arial"/>
+          <w:sz w:val="44"/>
+        </w:rPr>
+      </w:pPr>
+      <w:r>
+        <w:rPr>
+          <w:rFonts w:ascii="Arial" w:hAnsi="Arial" w:cs="Arial"/>
+          <w:sz w:val="44"/>
+        </w:rPr>
+        <w:t>Dia 5 – 16/02/2024</w:t>
+      </w:r>
+    </w:p>
+    <w:p/>
     <w:p>
       <w:pPr>
         <w:rPr>
@@ -1109,12 +1205,11 @@
           <w:b/>
           <w:sz w:val="24"/>
         </w:rPr>
-        <w:t>Miembros Ausentes:</w:t>
-      </w:r>
-      <w:r>
-        <w:rPr>
-          <w:rFonts w:ascii="Arial" w:hAnsi="Arial" w:cs="Arial"/>
-          <w:i/>
+        <w:t>Miembros Presentes:</w:t>
+      </w:r>
+      <w:r>
+        <w:rPr>
+          <w:rFonts w:ascii="Arial" w:hAnsi="Arial" w:cs="Arial"/>
           <w:sz w:val="24"/>
         </w:rPr>
         <w:t xml:space="preserve"> </w:t>
@@ -1137,6 +1232,38 @@
         <w:t>Magranell</w:t>
       </w:r>
       <w:proofErr w:type="spellEnd"/>
+      <w:r>
+        <w:rPr>
+          <w:rFonts w:ascii="Arial" w:hAnsi="Arial" w:cs="Arial"/>
+          <w:i/>
+          <w:sz w:val="24"/>
+        </w:rPr>
+        <w:t xml:space="preserve">, Joan Ruiz, </w:t>
+      </w:r>
+      <w:r>
+        <w:rPr>
+          <w:rFonts w:ascii="Arial" w:hAnsi="Arial" w:cs="Arial"/>
+          <w:i/>
+          <w:sz w:val="24"/>
+        </w:rPr>
+        <w:t>María</w:t>
+      </w:r>
+      <w:r>
+        <w:rPr>
+          <w:rFonts w:ascii="Arial" w:hAnsi="Arial" w:cs="Arial"/>
+          <w:i/>
+          <w:sz w:val="24"/>
+        </w:rPr>
+        <w:t xml:space="preserve"> Monteagudo, Pablo Navarro, Roberto </w:t>
+      </w:r>
+      <w:r>
+        <w:rPr>
+          <w:rFonts w:ascii="Arial" w:hAnsi="Arial" w:cs="Arial"/>
+          <w:i/>
+          <w:sz w:val="24"/>
+        </w:rPr>
+        <w:t>Martínez</w:t>
+      </w:r>
     </w:p>
     <w:p>
       <w:pPr>
@@ -1151,7 +1278,7 @@
           <w:rFonts w:ascii="Arial" w:hAnsi="Arial" w:cs="Arial"/>
           <w:sz w:val="24"/>
         </w:rPr>
-        <w:t>El día de hoy, se esta continuando trabajando con el diseño de las páginas. Roberto acabara el diseño de la pagina de noticias y iniciara el proyecto de Angular para ir creando componentes y enrutamiento. Pablo acabará el cifrado de contraseñas para el acceso del cliente a la aplicación web, también seguirá implementando peticiones a la API. Mientras que Joan y María trabajan en el diseño de la Web, con Enrique haciendo de soporte desde casa.</w:t>
+        <w:t>El día de hoy, Pablo y Enrique se estarán encargado de desplegar un contenedor de AWS para poder subir ahí la base de datos y utilizarla de forma más profesional. Por su lado, Joan y María continúan con diseño, acabando las paginas de detalle y jugabilidad respectivamente. Mientras que Roberto continuara importando las paginas ya diseñadas al proyecto de Angular, así como contemplar posibles alternativas para la traducción.</w:t>
       </w:r>
     </w:p>
     <w:p>
@@ -1162,6 +1289,52 @@
           <w:sz w:val="24"/>
         </w:rPr>
       </w:pPr>
+      <w:r>
+        <w:rPr>
+          <w:rFonts w:ascii="Arial" w:hAnsi="Arial" w:cs="Arial"/>
+          <w:sz w:val="24"/>
+        </w:rPr>
+        <w:t xml:space="preserve">También se ha discutido con el cliente la posibilidad de usar las cartas para la Expo, en vista de no poder usarlas se </w:t>
+      </w:r>
+      <w:r>
+        <w:rPr>
+          <w:rFonts w:ascii="Arial" w:hAnsi="Arial" w:cs="Arial"/>
+          <w:sz w:val="24"/>
+        </w:rPr>
+        <w:t>usarán</w:t>
+      </w:r>
+      <w:r>
+        <w:rPr>
+          <w:rFonts w:ascii="Arial" w:hAnsi="Arial" w:cs="Arial"/>
+          <w:sz w:val="24"/>
+        </w:rPr>
+        <w:t xml:space="preserve"> </w:t>
+      </w:r>
+      <w:proofErr w:type="spellStart"/>
+      <w:r>
+        <w:rPr>
+          <w:rFonts w:ascii="Arial" w:hAnsi="Arial" w:cs="Arial"/>
+          <w:sz w:val="24"/>
+        </w:rPr>
+        <w:t>placeholders</w:t>
+      </w:r>
+      <w:proofErr w:type="spellEnd"/>
+      <w:r>
+        <w:rPr>
+          <w:rFonts w:ascii="Arial" w:hAnsi="Arial" w:cs="Arial"/>
+          <w:sz w:val="24"/>
+        </w:rPr>
+        <w:t xml:space="preserve"> con cartas de gatitos.</w:t>
+      </w:r>
+    </w:p>
+    <w:p>
+      <w:pPr>
+        <w:jc w:val="both"/>
+        <w:rPr>
+          <w:rFonts w:ascii="Arial" w:hAnsi="Arial" w:cs="Arial"/>
+          <w:sz w:val="24"/>
+        </w:rPr>
+      </w:pPr>
     </w:p>
     <w:p>
       <w:pPr>
@@ -1176,7 +1349,21 @@
           <w:rFonts w:ascii="Arial" w:hAnsi="Arial" w:cs="Arial"/>
           <w:sz w:val="44"/>
         </w:rPr>
-        <w:t>Dia 5 – 16/02/2024</w:t>
+        <w:t>Dia 6 – 1</w:t>
+      </w:r>
+      <w:r>
+        <w:rPr>
+          <w:rFonts w:ascii="Arial" w:hAnsi="Arial" w:cs="Arial"/>
+          <w:sz w:val="44"/>
+        </w:rPr>
+        <w:t>9</w:t>
+      </w:r>
+      <w:r>
+        <w:rPr>
+          <w:rFonts w:ascii="Arial" w:hAnsi="Arial" w:cs="Arial"/>
+          <w:sz w:val="44"/>
+        </w:rPr>
+        <w:t>/02/2024</w:t>
       </w:r>
     </w:p>
     <w:p/>
@@ -1267,7 +1454,14 @@
           <w:rFonts w:ascii="Arial" w:hAnsi="Arial" w:cs="Arial"/>
           <w:sz w:val="24"/>
         </w:rPr>
-        <w:t>El día de hoy, Pablo y Enrique se estarán encargado de desplegar un contenedor de AWS para poder subir ahí la base de datos y utilizarla de forma más profesional. Por su lado, Joan y María continúan con diseño, acabando las paginas de detalle y jugabilidad respectivamente. Mientras que Roberto continuara importando las paginas ya diseñadas al proyecto de Angular, así como contemplar posibles alternativas para la traducción.</w:t>
+        <w:t xml:space="preserve">El día de hoy, </w:t>
+      </w:r>
+      <w:r>
+        <w:rPr>
+          <w:rFonts w:ascii="Arial" w:hAnsi="Arial" w:cs="Arial"/>
+          <w:sz w:val="24"/>
+        </w:rPr>
+        <w:t>Pablo se va a encargar de continuar implementando peticiones a la API para acabarlas cuanto antes. María continuara haciendo el diseño de la pagina de detalle de las cartas para acabarlo cuanto antes. Enrique dedicara el día de hoy a tratar de implementar correctamente la base de datos en AWS. Joan y Roberto continuaran implementando pantallas en el proyecto de Angular.</w:t>
       </w:r>
     </w:p>
     <w:p>
@@ -1278,19 +1472,49 @@
           <w:sz w:val="24"/>
         </w:rPr>
       </w:pPr>
-      <w:r>
-        <w:rPr>
-          <w:rFonts w:ascii="Arial" w:hAnsi="Arial" w:cs="Arial"/>
-          <w:sz w:val="24"/>
-        </w:rPr>
-        <w:t xml:space="preserve">También se ha discutido con el cliente la posibilidad de usar las cartas para la Expo, en vista de no poder usarlas se </w:t>
-      </w:r>
-      <w:r>
-        <w:rPr>
-          <w:rFonts w:ascii="Arial" w:hAnsi="Arial" w:cs="Arial"/>
-          <w:sz w:val="24"/>
-        </w:rPr>
-        <w:t>usarán</w:t>
+    </w:p>
+    <w:p>
+      <w:pPr>
+        <w:jc w:val="both"/>
+        <w:rPr>
+          <w:rFonts w:ascii="Arial" w:hAnsi="Arial" w:cs="Arial"/>
+          <w:sz w:val="24"/>
+        </w:rPr>
+      </w:pPr>
+    </w:p>
+    <w:p>
+      <w:pPr>
+        <w:pStyle w:val="Ttulo1"/>
+        <w:rPr>
+          <w:rFonts w:ascii="Arial" w:hAnsi="Arial" w:cs="Arial"/>
+          <w:sz w:val="44"/>
+        </w:rPr>
+      </w:pPr>
+      <w:r>
+        <w:rPr>
+          <w:rFonts w:ascii="Arial" w:hAnsi="Arial" w:cs="Arial"/>
+          <w:sz w:val="44"/>
+        </w:rPr>
+        <w:lastRenderedPageBreak/>
+        <w:t>Dia 7 – 20/02/2024</w:t>
+      </w:r>
+    </w:p>
+    <w:p/>
+    <w:p>
+      <w:pPr>
+        <w:rPr>
+          <w:rFonts w:ascii="Arial" w:hAnsi="Arial" w:cs="Arial"/>
+          <w:i/>
+          <w:sz w:val="24"/>
+        </w:rPr>
+      </w:pPr>
+      <w:r>
+        <w:rPr>
+          <w:rFonts w:ascii="Arial" w:hAnsi="Arial" w:cs="Arial"/>
+          <w:b/>
+          <w:sz w:val="24"/>
+        </w:rPr>
+        <w:t>Miembros Presentes:</w:t>
       </w:r>
       <w:r>
         <w:rPr>
@@ -1299,21 +1523,31 @@
         </w:rPr>
         <w:t xml:space="preserve"> </w:t>
       </w:r>
+      <w:r>
+        <w:rPr>
+          <w:rFonts w:ascii="Arial" w:hAnsi="Arial" w:cs="Arial"/>
+          <w:i/>
+          <w:sz w:val="24"/>
+        </w:rPr>
+        <w:t xml:space="preserve">Enrique </w:t>
+      </w:r>
       <w:proofErr w:type="spellStart"/>
       <w:r>
         <w:rPr>
           <w:rFonts w:ascii="Arial" w:hAnsi="Arial" w:cs="Arial"/>
-          <w:sz w:val="24"/>
-        </w:rPr>
-        <w:t>placeholders</w:t>
+          <w:i/>
+          <w:sz w:val="24"/>
+        </w:rPr>
+        <w:t>Magranell</w:t>
       </w:r>
       <w:proofErr w:type="spellEnd"/>
       <w:r>
         <w:rPr>
           <w:rFonts w:ascii="Arial" w:hAnsi="Arial" w:cs="Arial"/>
-          <w:sz w:val="24"/>
-        </w:rPr>
-        <w:t xml:space="preserve"> con cartas de gatitos.</w:t>
+          <w:i/>
+          <w:sz w:val="24"/>
+        </w:rPr>
+        <w:t>, Joan Ruiz, María Monteagudo, Pablo Navarro, Roberto Martínez</w:t>
       </w:r>
     </w:p>
     <w:p>
@@ -1324,6 +1558,29 @@
           <w:sz w:val="24"/>
         </w:rPr>
       </w:pPr>
+      <w:r>
+        <w:rPr>
+          <w:rFonts w:ascii="Arial" w:hAnsi="Arial" w:cs="Arial"/>
+          <w:sz w:val="24"/>
+        </w:rPr>
+        <w:t xml:space="preserve">El día de hoy, Pablo y María van a trabajar en diseño y funcionalidad del back-office del cliente para poder manejar con interfaz la base de datos. Mientras que Roberto y Joan continúan solucionando problemas del Angular para terminar el </w:t>
+      </w:r>
+      <w:proofErr w:type="spellStart"/>
+      <w:r>
+        <w:rPr>
+          <w:rFonts w:ascii="Arial" w:hAnsi="Arial" w:cs="Arial"/>
+          <w:sz w:val="24"/>
+        </w:rPr>
+        <w:t>front</w:t>
+      </w:r>
+      <w:proofErr w:type="spellEnd"/>
+      <w:r>
+        <w:rPr>
+          <w:rFonts w:ascii="Arial" w:hAnsi="Arial" w:cs="Arial"/>
+          <w:sz w:val="24"/>
+        </w:rPr>
+        <w:t xml:space="preserve"> y poder pasar a las llamadas de la API cuanto antes. Enrique continua con el AWS.</w:t>
+      </w:r>
     </w:p>
     <w:p>
       <w:pPr>
@@ -1338,7 +1595,148 @@
           <w:rFonts w:ascii="Arial" w:hAnsi="Arial" w:cs="Arial"/>
           <w:sz w:val="44"/>
         </w:rPr>
-        <w:t>Dia 6 – 1</w:t>
+        <w:t xml:space="preserve">Dia </w:t>
+      </w:r>
+      <w:r>
+        <w:rPr>
+          <w:rFonts w:ascii="Arial" w:hAnsi="Arial" w:cs="Arial"/>
+          <w:sz w:val="44"/>
+        </w:rPr>
+        <w:t>8</w:t>
+      </w:r>
+      <w:r>
+        <w:rPr>
+          <w:rFonts w:ascii="Arial" w:hAnsi="Arial" w:cs="Arial"/>
+          <w:sz w:val="44"/>
+        </w:rPr>
+        <w:t xml:space="preserve"> – 2</w:t>
+      </w:r>
+      <w:r>
+        <w:rPr>
+          <w:rFonts w:ascii="Arial" w:hAnsi="Arial" w:cs="Arial"/>
+          <w:sz w:val="44"/>
+        </w:rPr>
+        <w:t>1</w:t>
+      </w:r>
+      <w:r>
+        <w:rPr>
+          <w:rFonts w:ascii="Arial" w:hAnsi="Arial" w:cs="Arial"/>
+          <w:sz w:val="44"/>
+        </w:rPr>
+        <w:t>/02/2024</w:t>
+      </w:r>
+    </w:p>
+    <w:p/>
+    <w:p>
+      <w:pPr>
+        <w:rPr>
+          <w:rFonts w:ascii="Arial" w:hAnsi="Arial" w:cs="Arial"/>
+          <w:i/>
+          <w:sz w:val="24"/>
+        </w:rPr>
+      </w:pPr>
+      <w:r>
+        <w:rPr>
+          <w:rFonts w:ascii="Arial" w:hAnsi="Arial" w:cs="Arial"/>
+          <w:b/>
+          <w:sz w:val="24"/>
+        </w:rPr>
+        <w:t>Miembros Presentes:</w:t>
+      </w:r>
+      <w:r>
+        <w:rPr>
+          <w:rFonts w:ascii="Arial" w:hAnsi="Arial" w:cs="Arial"/>
+          <w:sz w:val="24"/>
+        </w:rPr>
+        <w:t xml:space="preserve"> </w:t>
+      </w:r>
+      <w:r>
+        <w:rPr>
+          <w:rFonts w:ascii="Arial" w:hAnsi="Arial" w:cs="Arial"/>
+          <w:i/>
+          <w:sz w:val="24"/>
+        </w:rPr>
+        <w:t xml:space="preserve">Enrique </w:t>
+      </w:r>
+      <w:proofErr w:type="spellStart"/>
+      <w:r>
+        <w:rPr>
+          <w:rFonts w:ascii="Arial" w:hAnsi="Arial" w:cs="Arial"/>
+          <w:i/>
+          <w:sz w:val="24"/>
+        </w:rPr>
+        <w:t>Magranell</w:t>
+      </w:r>
+      <w:proofErr w:type="spellEnd"/>
+      <w:r>
+        <w:rPr>
+          <w:rFonts w:ascii="Arial" w:hAnsi="Arial" w:cs="Arial"/>
+          <w:i/>
+          <w:sz w:val="24"/>
+        </w:rPr>
+        <w:t>, Joan Ruiz, María Monteagudo, Pablo Navarro, Roberto Martínez</w:t>
+      </w:r>
+    </w:p>
+    <w:p>
+      <w:pPr>
+        <w:jc w:val="both"/>
+        <w:rPr>
+          <w:rFonts w:ascii="Arial" w:hAnsi="Arial" w:cs="Arial"/>
+          <w:sz w:val="24"/>
+        </w:rPr>
+      </w:pPr>
+      <w:r>
+        <w:rPr>
+          <w:rFonts w:ascii="Arial" w:hAnsi="Arial" w:cs="Arial"/>
+          <w:sz w:val="24"/>
+        </w:rPr>
+        <w:t xml:space="preserve">El día de hoy se irán implementando el resto de formularios para el funcionamiento del Back-Office por parte de María y Pablo, también Enrique pasara a añadir el </w:t>
+      </w:r>
+      <w:proofErr w:type="spellStart"/>
+      <w:r>
+        <w:rPr>
+          <w:rFonts w:ascii="Arial" w:hAnsi="Arial" w:cs="Arial"/>
+          <w:sz w:val="24"/>
+        </w:rPr>
+        <w:t>Wireframe</w:t>
+      </w:r>
+      <w:proofErr w:type="spellEnd"/>
+      <w:r>
+        <w:rPr>
+          <w:rFonts w:ascii="Arial" w:hAnsi="Arial" w:cs="Arial"/>
+          <w:sz w:val="24"/>
+        </w:rPr>
+        <w:t xml:space="preserve"> de Detalles Noticia que Roberto implemento el día pasado. En vista de que se nos ha informado que no podemos realizar X tareas con AWS, trabajaremos en local. Por último, Roberto y Joan continúan con el trabajo de Angular</w:t>
+      </w:r>
+      <w:r>
+        <w:rPr>
+          <w:rFonts w:ascii="Arial" w:hAnsi="Arial" w:cs="Arial"/>
+          <w:sz w:val="24"/>
+        </w:rPr>
+        <w:t xml:space="preserve"> para acabar las páginas y dejarlo todo listo para solo conseguir las llamadas de la API</w:t>
+      </w:r>
+      <w:r>
+        <w:rPr>
+          <w:rFonts w:ascii="Arial" w:hAnsi="Arial" w:cs="Arial"/>
+          <w:sz w:val="24"/>
+        </w:rPr>
+        <w:t>.</w:t>
+      </w:r>
+    </w:p>
+    <w:p>
+      <w:pPr>
+        <w:pStyle w:val="Ttulo1"/>
+        <w:rPr>
+          <w:rFonts w:ascii="Arial" w:hAnsi="Arial" w:cs="Arial"/>
+          <w:sz w:val="44"/>
+        </w:rPr>
+      </w:pPr>
+      <w:r>
+        <w:rPr>
+          <w:rFonts w:ascii="Arial" w:hAnsi="Arial" w:cs="Arial"/>
+          <w:sz w:val="44"/>
+        </w:rPr>
+        <w:t xml:space="preserve">Dia </w:t>
       </w:r>
       <w:r>
         <w:rPr>
@@ -1352,6 +1750,20 @@
           <w:rFonts w:ascii="Arial" w:hAnsi="Arial" w:cs="Arial"/>
           <w:sz w:val="44"/>
         </w:rPr>
+        <w:t xml:space="preserve"> – 2</w:t>
+      </w:r>
+      <w:r>
+        <w:rPr>
+          <w:rFonts w:ascii="Arial" w:hAnsi="Arial" w:cs="Arial"/>
+          <w:sz w:val="44"/>
+        </w:rPr>
+        <w:t>2</w:t>
+      </w:r>
+      <w:r>
+        <w:rPr>
+          <w:rFonts w:ascii="Arial" w:hAnsi="Arial" w:cs="Arial"/>
+          <w:sz w:val="44"/>
+        </w:rPr>
         <w:t>/02/2024</w:t>
       </w:r>
     </w:p>
@@ -1403,31 +1815,7 @@
           <w:i/>
           <w:sz w:val="24"/>
         </w:rPr>
-        <w:t xml:space="preserve">, Joan Ruiz, </w:t>
-      </w:r>
-      <w:r>
-        <w:rPr>
-          <w:rFonts w:ascii="Arial" w:hAnsi="Arial" w:cs="Arial"/>
-          <w:i/>
-          <w:sz w:val="24"/>
-        </w:rPr>
-        <w:t>María</w:t>
-      </w:r>
-      <w:r>
-        <w:rPr>
-          <w:rFonts w:ascii="Arial" w:hAnsi="Arial" w:cs="Arial"/>
-          <w:i/>
-          <w:sz w:val="24"/>
-        </w:rPr>
-        <w:t xml:space="preserve"> Monteagudo, Pablo Navarro, Roberto </w:t>
-      </w:r>
-      <w:r>
-        <w:rPr>
-          <w:rFonts w:ascii="Arial" w:hAnsi="Arial" w:cs="Arial"/>
-          <w:i/>
-          <w:sz w:val="24"/>
-        </w:rPr>
-        <w:t>Martínez</w:t>
+        <w:t>, Joan Ruiz, María Monteagudo, Pablo Navarro, Roberto Martínez</w:t>
       </w:r>
     </w:p>
     <w:p>
@@ -1443,33 +1831,37 @@
           <w:rFonts w:ascii="Arial" w:hAnsi="Arial" w:cs="Arial"/>
           <w:sz w:val="24"/>
         </w:rPr>
-        <w:t xml:space="preserve">El día de hoy, </w:t>
-      </w:r>
-      <w:r>
-        <w:rPr>
-          <w:rFonts w:ascii="Arial" w:hAnsi="Arial" w:cs="Arial"/>
-          <w:sz w:val="24"/>
-        </w:rPr>
-        <w:t>Pablo se va a encargar de continuar implementando peticiones a la API para acabarlas cuanto antes. María continuara haciendo el diseño de la pagina de detalle de las cartas para acabarlo cuanto antes. Enrique dedicara el día de hoy a tratar de implementar correctamente la base de datos en AWS. Joan y Roberto continuaran implementando pantallas en el proyecto de Angular.</w:t>
-      </w:r>
-    </w:p>
-    <w:p>
-      <w:pPr>
-        <w:jc w:val="both"/>
-        <w:rPr>
-          <w:rFonts w:ascii="Arial" w:hAnsi="Arial" w:cs="Arial"/>
-          <w:sz w:val="24"/>
-        </w:rPr>
-      </w:pPr>
-    </w:p>
-    <w:p>
-      <w:pPr>
-        <w:jc w:val="both"/>
-        <w:rPr>
-          <w:rFonts w:ascii="Arial" w:hAnsi="Arial" w:cs="Arial"/>
-          <w:sz w:val="24"/>
-        </w:rPr>
-      </w:pPr>
+        <w:t xml:space="preserve">El día de hoy </w:t>
+      </w:r>
+      <w:r>
+        <w:rPr>
+          <w:rFonts w:ascii="Arial" w:hAnsi="Arial" w:cs="Arial"/>
+          <w:sz w:val="24"/>
+        </w:rPr>
+        <w:t>Pablo ha ayudado a Roberto a habilitar la API en sus ordenadores, para que así puedan implementar las llamadas a la API desde el proyecto de Angular</w:t>
+      </w:r>
+      <w:r>
+        <w:rPr>
+          <w:rFonts w:ascii="Arial" w:hAnsi="Arial" w:cs="Arial"/>
+          <w:sz w:val="24"/>
+        </w:rPr>
+        <w:t xml:space="preserve">. Pablo se pondrá con la implementación de las tareas CRUD de noticias y ediciones si da tiempo. María y Joan arreglaran problemas menores de diseño y una vez que acaben ayudaran a Roberto con la API. Enrique por su lado, empezara con solución de documentación. </w:t>
+      </w:r>
+    </w:p>
+    <w:p>
+      <w:pPr>
+        <w:rPr>
+          <w:rFonts w:ascii="Arial" w:hAnsi="Arial" w:cs="Arial"/>
+          <w:sz w:val="24"/>
+        </w:rPr>
+      </w:pPr>
+      <w:r>
+        <w:rPr>
+          <w:rFonts w:ascii="Arial" w:hAnsi="Arial" w:cs="Arial"/>
+          <w:sz w:val="24"/>
+        </w:rPr>
+        <w:br w:type="page"/>
+      </w:r>
     </w:p>
     <w:p>
       <w:pPr>
@@ -1492,28 +1884,14 @@
           <w:rFonts w:ascii="Arial" w:hAnsi="Arial" w:cs="Arial"/>
           <w:sz w:val="44"/>
         </w:rPr>
-        <w:t>7</w:t>
-      </w:r>
-      <w:r>
-        <w:rPr>
-          <w:rFonts w:ascii="Arial" w:hAnsi="Arial" w:cs="Arial"/>
-          <w:sz w:val="44"/>
-        </w:rPr>
-        <w:t xml:space="preserve"> – </w:t>
-      </w:r>
-      <w:r>
-        <w:rPr>
-          <w:rFonts w:ascii="Arial" w:hAnsi="Arial" w:cs="Arial"/>
-          <w:sz w:val="44"/>
-        </w:rPr>
-        <w:t>20</w:t>
-      </w:r>
-      <w:r>
-        <w:rPr>
-          <w:rFonts w:ascii="Arial" w:hAnsi="Arial" w:cs="Arial"/>
-          <w:sz w:val="44"/>
-        </w:rPr>
-        <w:t>/02/2024</w:t>
+        <w:t>10</w:t>
+      </w:r>
+      <w:r>
+        <w:rPr>
+          <w:rFonts w:ascii="Arial" w:hAnsi="Arial" w:cs="Arial"/>
+          <w:sz w:val="44"/>
+        </w:rPr>
+        <w:t xml:space="preserve"> – 22/02/2024</w:t>
       </w:r>
     </w:p>
     <w:p/>
@@ -1580,7 +1958,14 @@
           <w:rFonts w:ascii="Arial" w:hAnsi="Arial" w:cs="Arial"/>
           <w:sz w:val="24"/>
         </w:rPr>
-        <w:t xml:space="preserve">El día de hoy, Pablo y María van a trabajar en diseño y funcionalidad del back-office del cliente para poder manejar con interfaz la base de datos. Mientras que Roberto y Joan continúan solucionando problemas del Angular para terminar el </w:t>
+        <w:t>El día de hoy, vamos a terminar el proyecto. Pablo va a terminar las llamadas que faltan y finalizar el back-office</w:t>
+      </w:r>
+      <w:r>
+        <w:rPr>
+          <w:rFonts w:ascii="Arial" w:hAnsi="Arial" w:cs="Arial"/>
+          <w:sz w:val="24"/>
+        </w:rPr>
+        <w:t xml:space="preserve">, </w:t>
       </w:r>
       <w:proofErr w:type="spellStart"/>
       <w:r>
@@ -1588,7 +1973,7 @@
           <w:rFonts w:ascii="Arial" w:hAnsi="Arial" w:cs="Arial"/>
           <w:sz w:val="24"/>
         </w:rPr>
-        <w:t>front</w:t>
+        <w:t>Maria</w:t>
       </w:r>
       <w:proofErr w:type="spellEnd"/>
       <w:r>
@@ -1596,7 +1981,7 @@
           <w:rFonts w:ascii="Arial" w:hAnsi="Arial" w:cs="Arial"/>
           <w:sz w:val="24"/>
         </w:rPr>
-        <w:t xml:space="preserve"> y poder pasar a las llamadas de la API cuanto antes. Enrique continua con el AWS.</w:t>
+        <w:t xml:space="preserve"> se va a poner con la documentación que hay que entregar con el proyecto, Enrique hará la rama de pruebas unitarias, Roberto acabará de escribir el diario y Joan implementará la llamada a la API de Noticias.</w:t>
       </w:r>
     </w:p>
     <w:p>
@@ -1607,8 +1992,6 @@
           <w:sz w:val="24"/>
         </w:rPr>
       </w:pPr>
-      <w:bookmarkStart w:id="0" w:name="_GoBack"/>
-      <w:bookmarkEnd w:id="0"/>
     </w:p>
     <w:sectPr>
       <w:pgSz w:w="11906" w:h="16838"/>

</xml_diff>